<commit_message>
added security clearance, more toyon stuff, and other minor updates for JHU CS CA positions and other internships
</commit_message>
<xml_diff>
--- a/Word_Layout/ZSchweyk_Academic_Resume_2023_03_31.docx
+++ b/Word_Layout/ZSchweyk_Academic_Resume_2023_03_31.docx
@@ -71,12 +71,12 @@
       <w:hyperlink r:id="rId6" w:history="1">
         <w:r>
           <w:rPr>
+            <w:rStyle w:val="Hyperlink"/>
             <w:rFonts w:ascii="Calibri (Body)" w:eastAsia="Calibri (Body)" w:hAnsi="Calibri (Body)" w:cs="Calibri (Body)"/>
-            <w:color w:val="000000"/>
             <w:sz w:val="15"/>
             <w:szCs w:val="15"/>
           </w:rPr>
-          <w:t>zschweyk@gmail.com</w:t>
+          <w:t>zeyn@schweyk.com</w:t>
         </w:r>
       </w:hyperlink>
       <w:r>
@@ -151,7 +151,16 @@
             <w:sz w:val="15"/>
             <w:szCs w:val="15"/>
           </w:rPr>
-          <w:t>www.sbpianoboys.com</w:t>
+          <w:t>the</w:t>
+        </w:r>
+        <w:r>
+          <w:rPr>
+            <w:rStyle w:val="Hyperlink"/>
+            <w:rFonts w:ascii="Calibri (Body)" w:eastAsia="Calibri (Body)" w:hAnsi="Calibri (Body)" w:cs="Calibri (Body)"/>
+            <w:sz w:val="15"/>
+            <w:szCs w:val="15"/>
+          </w:rPr>
+          <w:t>pianoboys.com</w:t>
         </w:r>
       </w:hyperlink>
       <w:r>
@@ -289,7 +298,7 @@
             <w:sz w:val="15"/>
             <w:szCs w:val="15"/>
           </w:rPr>
-          <w:t>www.zeyn.schweyk.com</w:t>
+          <w:t>zeyn.schweyk.com</w:t>
         </w:r>
       </w:hyperlink>
       <w:r>
@@ -403,6 +412,17 @@
       </w:r>
       <w:r>
         <w:rPr>
+          <w:rStyle w:val="fs14fw6overflow-hidden"/>
+          <w:rFonts w:ascii="Calibri (Body)" w:eastAsia="Calibri (Body)" w:hAnsi="Calibri (Body)" w:cs="Calibri (Body)"/>
+          <w:b/>
+          <w:bCs/>
+          <w:sz w:val="15"/>
+          <w:szCs w:val="15"/>
+        </w:rPr>
+        <w:t xml:space="preserve"> – GPA: 3.88/4.0</w:t>
+      </w:r>
+      <w:r>
+        <w:rPr>
           <w:rStyle w:val="fs14fw4"/>
           <w:rFonts w:ascii="Calibri (Body)" w:eastAsia="Calibri (Body)" w:hAnsi="Calibri (Body)" w:cs="Calibri (Body)"/>
           <w:sz w:val="15"/>
@@ -443,18 +463,18 @@
           <w:sz w:val="15"/>
           <w:szCs w:val="15"/>
         </w:rPr>
-        <w:t>Electrical Engineering and Computer Science Double Major, w/ minors in Entrepreneurship and Music</w:t>
-      </w:r>
-      <w:r>
-        <w:rPr>
-          <w:rStyle w:val="fs14fw4"/>
+        <w:t xml:space="preserve">Electrical Engineering and Computer Science Double Major, w/ minors in Entrepreneurship and </w:t>
+      </w:r>
+      <w:r>
+        <w:rPr>
+          <w:rStyle w:val="fs14fw4fsioverflow-hidden"/>
           <w:rFonts w:ascii="Calibri (Body)" w:eastAsia="Calibri (Body)" w:hAnsi="Calibri (Body)" w:cs="Calibri (Body)"/>
           <w:i/>
           <w:iCs/>
           <w:sz w:val="15"/>
           <w:szCs w:val="15"/>
         </w:rPr>
-        <w:tab/>
+        <w:t>Music</w:t>
       </w:r>
       <w:r>
         <w:rPr>
@@ -465,18 +485,18 @@
           <w:sz w:val="15"/>
           <w:szCs w:val="15"/>
         </w:rPr>
-        <w:t xml:space="preserve">August </w:t>
-      </w:r>
-      <w:r>
-        <w:rPr>
-          <w:rStyle w:val="fs14fw4overflow-hidden"/>
+        <w:tab/>
+      </w:r>
+      <w:r>
+        <w:rPr>
+          <w:rStyle w:val="fs14fw4"/>
           <w:rFonts w:ascii="Calibri (Body)" w:eastAsia="Calibri (Body)" w:hAnsi="Calibri (Body)" w:cs="Calibri (Body)"/>
           <w:i/>
           <w:iCs/>
           <w:sz w:val="15"/>
           <w:szCs w:val="15"/>
         </w:rPr>
-        <w:t xml:space="preserve">2022 – May </w:t>
+        <w:t xml:space="preserve">August </w:t>
       </w:r>
       <w:r>
         <w:rPr>
@@ -487,7 +507,7 @@
           <w:sz w:val="15"/>
           <w:szCs w:val="15"/>
         </w:rPr>
-        <w:t>2026</w:t>
+        <w:t xml:space="preserve">2022 – May </w:t>
       </w:r>
       <w:r>
         <w:rPr>
@@ -498,6 +518,17 @@
           <w:sz w:val="15"/>
           <w:szCs w:val="15"/>
         </w:rPr>
+        <w:t>2026</w:t>
+      </w:r>
+      <w:r>
+        <w:rPr>
+          <w:rStyle w:val="fs14fw4overflow-hidden"/>
+          <w:rFonts w:ascii="Calibri (Body)" w:eastAsia="Calibri (Body)" w:hAnsi="Calibri (Body)" w:cs="Calibri (Body)"/>
+          <w:i/>
+          <w:iCs/>
+          <w:sz w:val="15"/>
+          <w:szCs w:val="15"/>
+        </w:rPr>
         <w:t xml:space="preserve"> (Expected)</w:t>
       </w:r>
     </w:p>
@@ -540,6 +571,17 @@
       </w:r>
       <w:r>
         <w:rPr>
+          <w:rStyle w:val="fs14fw6overflow-hidden"/>
+          <w:rFonts w:ascii="Calibri (Body)" w:eastAsia="Calibri (Body)" w:hAnsi="Calibri (Body)" w:cs="Calibri (Body)"/>
+          <w:b/>
+          <w:bCs/>
+          <w:sz w:val="15"/>
+          <w:szCs w:val="15"/>
+        </w:rPr>
+        <w:t xml:space="preserve"> – GPA: 4.0/4.0</w:t>
+      </w:r>
+      <w:r>
+        <w:rPr>
           <w:rStyle w:val="fs14fw4"/>
           <w:rFonts w:ascii="Calibri (Body)" w:eastAsia="Calibri (Body)" w:hAnsi="Calibri (Body)" w:cs="Calibri (Body)"/>
           <w:sz w:val="15"/>
@@ -579,7 +621,7 @@
           <w:sz w:val="15"/>
           <w:szCs w:val="15"/>
         </w:rPr>
-        <w:t>Associate degrees in Math &amp; Science and Liberal Arts</w:t>
+        <w:t xml:space="preserve">2 </w:t>
       </w:r>
       <w:r>
         <w:rPr>
@@ -590,61 +632,94 @@
           <w:sz w:val="15"/>
           <w:szCs w:val="15"/>
         </w:rPr>
-        <w:t xml:space="preserve"> – GPA: 4.0 / 4.0</w:t>
-      </w:r>
-      <w:r>
-        <w:rPr>
-          <w:rStyle w:val="fs14fw4"/>
+        <w:t>Associate</w:t>
+      </w:r>
+      <w:r>
+        <w:rPr>
+          <w:rStyle w:val="fs14fw4fsioverflow-hidden"/>
           <w:rFonts w:ascii="Calibri (Body)" w:eastAsia="Calibri (Body)" w:hAnsi="Calibri (Body)" w:cs="Calibri (Body)"/>
           <w:i/>
           <w:iCs/>
           <w:sz w:val="15"/>
           <w:szCs w:val="15"/>
         </w:rPr>
-        <w:tab/>
-      </w:r>
-      <w:r>
-        <w:rPr>
-          <w:rStyle w:val="fs14fw4"/>
+        <w:t>s</w:t>
+      </w:r>
+      <w:r>
+        <w:rPr>
+          <w:rStyle w:val="fs14fw4fsioverflow-hidden"/>
           <w:rFonts w:ascii="Calibri (Body)" w:eastAsia="Calibri (Body)" w:hAnsi="Calibri (Body)" w:cs="Calibri (Body)"/>
           <w:i/>
           <w:iCs/>
           <w:sz w:val="15"/>
           <w:szCs w:val="15"/>
         </w:rPr>
-        <w:t xml:space="preserve">August </w:t>
-      </w:r>
-      <w:r>
-        <w:rPr>
-          <w:rStyle w:val="fs14fw4overflow-hidden"/>
+        <w:t xml:space="preserve"> degrees in Math &amp; Science and Liberal Art</w:t>
+      </w:r>
+      <w:r>
+        <w:rPr>
+          <w:rStyle w:val="fs14fw4fsioverflow-hidden"/>
           <w:rFonts w:ascii="Calibri (Body)" w:eastAsia="Calibri (Body)" w:hAnsi="Calibri (Body)" w:cs="Calibri (Body)"/>
           <w:i/>
           <w:iCs/>
           <w:sz w:val="15"/>
           <w:szCs w:val="15"/>
         </w:rPr>
-        <w:t xml:space="preserve">2018 – May </w:t>
-      </w:r>
-      <w:r>
-        <w:rPr>
-          <w:rStyle w:val="fs14fw4overflow-hidden"/>
+        <w:t>s</w:t>
+      </w:r>
+      <w:r>
+        <w:rPr>
+          <w:rStyle w:val="fs14fw4"/>
           <w:rFonts w:ascii="Calibri (Body)" w:eastAsia="Calibri (Body)" w:hAnsi="Calibri (Body)" w:cs="Calibri (Body)"/>
           <w:i/>
           <w:iCs/>
           <w:sz w:val="15"/>
           <w:szCs w:val="15"/>
         </w:rPr>
+        <w:tab/>
+      </w:r>
+      <w:r>
+        <w:rPr>
+          <w:rStyle w:val="fs14fw4"/>
+          <w:rFonts w:ascii="Calibri (Body)" w:eastAsia="Calibri (Body)" w:hAnsi="Calibri (Body)" w:cs="Calibri (Body)"/>
+          <w:i/>
+          <w:iCs/>
+          <w:sz w:val="15"/>
+          <w:szCs w:val="15"/>
+        </w:rPr>
+        <w:t xml:space="preserve">August </w:t>
+      </w:r>
+      <w:r>
+        <w:rPr>
+          <w:rStyle w:val="fs14fw4overflow-hidden"/>
+          <w:rFonts w:ascii="Calibri (Body)" w:eastAsia="Calibri (Body)" w:hAnsi="Calibri (Body)" w:cs="Calibri (Body)"/>
+          <w:i/>
+          <w:iCs/>
+          <w:sz w:val="15"/>
+          <w:szCs w:val="15"/>
+        </w:rPr>
+        <w:t xml:space="preserve">2018 – May </w:t>
+      </w:r>
+      <w:r>
+        <w:rPr>
+          <w:rStyle w:val="fs14fw4overflow-hidden"/>
+          <w:rFonts w:ascii="Calibri (Body)" w:eastAsia="Calibri (Body)" w:hAnsi="Calibri (Body)" w:cs="Calibri (Body)"/>
+          <w:i/>
+          <w:iCs/>
+          <w:sz w:val="15"/>
+          <w:szCs w:val="15"/>
+        </w:rPr>
         <w:t>2022</w:t>
       </w:r>
     </w:p>
     <w:p>
       <w:pPr>
+        <w:pStyle w:val="ListParagraph"/>
         <w:numPr>
           <w:ilvl w:val="0"/>
-          <w:numId w:val="2"/>
+          <w:numId w:val="10"/>
         </w:numPr>
         <w:spacing w:line="210" w:lineRule="atLeast"/>
-        <w:ind w:hanging="397"/>
         <w:rPr>
           <w:rFonts w:ascii="Calibri (Body)" w:eastAsia="Calibri (Body)" w:hAnsi="Calibri (Body)" w:cs="Calibri (Body)"/>
           <w:sz w:val="15"/>
@@ -665,7 +740,39 @@
           <w:sz w:val="15"/>
           <w:szCs w:val="15"/>
         </w:rPr>
-        <w:t>, completing over 60 credits in math, science, CS, history, and music</w:t>
+        <w:t>, comple</w:t>
+      </w:r>
+      <w:r>
+        <w:rPr>
+          <w:rFonts w:ascii="Calibri (Body)" w:eastAsia="Calibri (Body)" w:hAnsi="Calibri (Body)" w:cs="Calibri (Body)"/>
+          <w:sz w:val="15"/>
+          <w:szCs w:val="15"/>
+        </w:rPr>
+        <w:t>ted</w:t>
+      </w:r>
+      <w:r>
+        <w:rPr>
+          <w:rFonts w:ascii="Calibri (Body)" w:eastAsia="Calibri (Body)" w:hAnsi="Calibri (Body)" w:cs="Calibri (Body)"/>
+          <w:sz w:val="15"/>
+          <w:szCs w:val="15"/>
+        </w:rPr>
+        <w:t xml:space="preserve"> over 60 credits in math, science, CS, history,</w:t>
+      </w:r>
+      <w:r>
+        <w:rPr>
+          <w:rFonts w:ascii="Calibri (Body)" w:eastAsia="Calibri (Body)" w:hAnsi="Calibri (Body)" w:cs="Calibri (Body)"/>
+          <w:sz w:val="15"/>
+          <w:szCs w:val="15"/>
+        </w:rPr>
+        <w:t xml:space="preserve"> finance</w:t>
+      </w:r>
+      <w:r>
+        <w:rPr>
+          <w:rFonts w:ascii="Calibri (Body)" w:eastAsia="Calibri (Body)" w:hAnsi="Calibri (Body)" w:cs="Calibri (Body)"/>
+          <w:sz w:val="15"/>
+          <w:szCs w:val="15"/>
+        </w:rPr>
+        <w:t xml:space="preserve"> and music</w:t>
       </w:r>
     </w:p>
     <w:p>
@@ -694,6 +801,17 @@
       </w:r>
       <w:r>
         <w:rPr>
+          <w:rStyle w:val="fs14fw6overflow-hidden"/>
+          <w:rFonts w:ascii="Calibri (Body)" w:eastAsia="Calibri (Body)" w:hAnsi="Calibri (Body)" w:cs="Calibri (Body)"/>
+          <w:b/>
+          <w:bCs/>
+          <w:sz w:val="15"/>
+          <w:szCs w:val="15"/>
+        </w:rPr>
+        <w:t xml:space="preserve"> – GPA: 5.0/5.0</w:t>
+      </w:r>
+      <w:r>
+        <w:rPr>
           <w:rStyle w:val="fs14fw4"/>
           <w:rFonts w:ascii="Calibri (Body)" w:eastAsia="Calibri (Body)" w:hAnsi="Calibri (Body)" w:cs="Calibri (Body)"/>
           <w:sz w:val="15"/>
@@ -723,17 +841,6 @@
           <w:szCs w:val="15"/>
         </w:rPr>
       </w:pPr>
-      <w:r>
-        <w:rPr>
-          <w:rStyle w:val="fs14fw4fsioverflow-hidden"/>
-          <w:rFonts w:ascii="Calibri (Body)" w:eastAsia="Calibri (Body)" w:hAnsi="Calibri (Body)" w:cs="Calibri (Body)"/>
-          <w:i/>
-          <w:iCs/>
-          <w:sz w:val="15"/>
-          <w:szCs w:val="15"/>
-        </w:rPr>
-        <w:t>5.0/5.0 GPA</w:t>
-      </w:r>
       <w:r>
         <w:rPr>
           <w:rStyle w:val="fs14fw4"/>
@@ -879,6 +986,15 @@
           <w:szCs w:val="15"/>
         </w:rPr>
         <w:tab/>
+      </w:r>
+      <w:r>
+        <w:rPr>
+          <w:rStyle w:val="fs14fw4"/>
+          <w:rFonts w:ascii="Calibri (Body)" w:eastAsia="Calibri (Body)" w:hAnsi="Calibri (Body)" w:cs="Calibri (Body)"/>
+          <w:sz w:val="15"/>
+          <w:szCs w:val="15"/>
+        </w:rPr>
+        <w:t xml:space="preserve">June 2023 – August 2023, </w:t>
       </w:r>
       <w:r>
         <w:rPr>
@@ -912,7 +1028,87 @@
           <w:sz w:val="15"/>
           <w:szCs w:val="15"/>
         </w:rPr>
-        <w:t>Created &amp; deployed software for antenna research &amp; testing for defense w/ Visual Studio, .NET Framework, Windows Forms, C++, C#, Git &amp; GitLab</w:t>
+        <w:t xml:space="preserve">Created &amp; deployed </w:t>
+      </w:r>
+      <w:r>
+        <w:rPr>
+          <w:rFonts w:ascii="Calibri (Body)" w:eastAsia="Calibri (Body)" w:hAnsi="Calibri (Body)" w:cs="Calibri (Body)"/>
+          <w:sz w:val="15"/>
+          <w:szCs w:val="15"/>
+        </w:rPr>
+        <w:t xml:space="preserve">full-stack web apps &amp; desktop apps </w:t>
+      </w:r>
+      <w:r>
+        <w:rPr>
+          <w:rFonts w:ascii="Calibri (Body)" w:eastAsia="Calibri (Body)" w:hAnsi="Calibri (Body)" w:cs="Calibri (Body)"/>
+          <w:sz w:val="15"/>
+          <w:szCs w:val="15"/>
+        </w:rPr>
+        <w:t xml:space="preserve">for research &amp; testing for defense w/ </w:t>
+      </w:r>
+      <w:r>
+        <w:rPr>
+          <w:rFonts w:ascii="Calibri (Body)" w:eastAsia="Calibri (Body)" w:hAnsi="Calibri (Body)" w:cs="Calibri (Body)"/>
+          <w:sz w:val="15"/>
+          <w:szCs w:val="15"/>
+        </w:rPr>
+        <w:t>JavaScript (</w:t>
+      </w:r>
+      <w:r>
+        <w:rPr>
+          <w:rFonts w:ascii="Calibri (Body)" w:eastAsia="Calibri (Body)" w:hAnsi="Calibri (Body)" w:cs="Calibri (Body)"/>
+          <w:sz w:val="15"/>
+          <w:szCs w:val="15"/>
+        </w:rPr>
+        <w:t>React</w:t>
+      </w:r>
+      <w:r>
+        <w:rPr>
+          <w:rFonts w:ascii="Calibri (Body)" w:eastAsia="Calibri (Body)" w:hAnsi="Calibri (Body)" w:cs="Calibri (Body)"/>
+          <w:sz w:val="15"/>
+          <w:szCs w:val="15"/>
+        </w:rPr>
+        <w:t>)</w:t>
+      </w:r>
+      <w:r>
+        <w:rPr>
+          <w:rFonts w:ascii="Calibri (Body)" w:eastAsia="Calibri (Body)" w:hAnsi="Calibri (Body)" w:cs="Calibri (Body)"/>
+          <w:sz w:val="15"/>
+          <w:szCs w:val="15"/>
+        </w:rPr>
+        <w:t xml:space="preserve">, </w:t>
+      </w:r>
+      <w:r>
+        <w:rPr>
+          <w:rFonts w:ascii="Calibri (Body)" w:eastAsia="Calibri (Body)" w:hAnsi="Calibri (Body)" w:cs="Calibri (Body)"/>
+          <w:sz w:val="15"/>
+          <w:szCs w:val="15"/>
+        </w:rPr>
+        <w:t xml:space="preserve">Python, C++, C#, </w:t>
+      </w:r>
+      <w:r>
+        <w:rPr>
+          <w:rFonts w:ascii="Calibri (Body)" w:eastAsia="Calibri (Body)" w:hAnsi="Calibri (Body)" w:cs="Calibri (Body)"/>
+          <w:sz w:val="15"/>
+          <w:szCs w:val="15"/>
+        </w:rPr>
+        <w:t>V</w:t>
+      </w:r>
+      <w:r>
+        <w:rPr>
+          <w:rFonts w:ascii="Calibri (Body)" w:eastAsia="Calibri (Body)" w:hAnsi="Calibri (Body)" w:cs="Calibri (Body)"/>
+          <w:sz w:val="15"/>
+          <w:szCs w:val="15"/>
+        </w:rPr>
+        <w:t>S &amp; VS Code</w:t>
+      </w:r>
+      <w:r>
+        <w:rPr>
+          <w:rFonts w:ascii="Calibri (Body)" w:eastAsia="Calibri (Body)" w:hAnsi="Calibri (Body)" w:cs="Calibri (Body)"/>
+          <w:sz w:val="15"/>
+          <w:szCs w:val="15"/>
+        </w:rPr>
+        <w:t>, .NET Framework</w:t>
       </w:r>
     </w:p>
     <w:p>
@@ -935,78 +1131,15 @@
           <w:sz w:val="15"/>
           <w:szCs w:val="15"/>
         </w:rPr>
-        <w:t>Built libraries for detailed control of various servo motors working in conjunction w</w:t>
-      </w:r>
-      <w:r>
-        <w:rPr>
-          <w:rFonts w:ascii="Calibri (Body)" w:eastAsia="Calibri (Body)" w:hAnsi="Calibri (Body)" w:cs="Calibri (Body)"/>
-          <w:sz w:val="15"/>
-          <w:szCs w:val="15"/>
-        </w:rPr>
-        <w:t>ith</w:t>
-      </w:r>
-      <w:r>
-        <w:rPr>
-          <w:rFonts w:ascii="Calibri (Body)" w:eastAsia="Calibri (Body)" w:hAnsi="Calibri (Body)" w:cs="Calibri (Body)"/>
-          <w:sz w:val="15"/>
-          <w:szCs w:val="15"/>
-        </w:rPr>
-        <w:t xml:space="preserve"> one another</w:t>
-      </w:r>
-    </w:p>
-    <w:p>
-      <w:pPr>
-        <w:numPr>
-          <w:ilvl w:val="0"/>
-          <w:numId w:val="3"/>
-        </w:numPr>
-        <w:spacing w:line="210" w:lineRule="atLeast"/>
-        <w:ind w:hanging="397"/>
-        <w:rPr>
-          <w:rFonts w:ascii="Calibri (Body)" w:eastAsia="Calibri (Body)" w:hAnsi="Calibri (Body)" w:cs="Calibri (Body)"/>
-          <w:sz w:val="15"/>
-          <w:szCs w:val="15"/>
-        </w:rPr>
-      </w:pPr>
-      <w:r>
-        <w:rPr>
-          <w:rFonts w:ascii="Calibri (Body)" w:eastAsia="Calibri (Body)" w:hAnsi="Calibri (Body)" w:cs="Calibri (Body)"/>
-          <w:sz w:val="15"/>
-          <w:szCs w:val="15"/>
-        </w:rPr>
-        <w:t xml:space="preserve">Presented </w:t>
-      </w:r>
-      <w:r>
-        <w:rPr>
-          <w:rFonts w:ascii="Calibri (Body)" w:eastAsia="Calibri (Body)" w:hAnsi="Calibri (Body)" w:cs="Calibri (Body)"/>
-          <w:sz w:val="15"/>
-          <w:szCs w:val="15"/>
-        </w:rPr>
-        <w:t xml:space="preserve">final </w:t>
-      </w:r>
-      <w:r>
-        <w:rPr>
-          <w:rFonts w:ascii="Calibri (Body)" w:eastAsia="Calibri (Body)" w:hAnsi="Calibri (Body)" w:cs="Calibri (Body)"/>
-          <w:sz w:val="15"/>
-          <w:szCs w:val="15"/>
-        </w:rPr>
-        <w:t xml:space="preserve">project to </w:t>
-      </w:r>
-      <w:r>
-        <w:rPr>
-          <w:rFonts w:ascii="Calibri (Body)" w:eastAsia="Calibri (Body)" w:hAnsi="Calibri (Body)" w:cs="Calibri (Body)"/>
-          <w:sz w:val="15"/>
-          <w:szCs w:val="15"/>
-        </w:rPr>
-        <w:t xml:space="preserve">a company-wide meeting with </w:t>
-      </w:r>
-      <w:r>
-        <w:rPr>
-          <w:rFonts w:ascii="Calibri (Body)" w:eastAsia="Calibri (Body)" w:hAnsi="Calibri (Body)" w:cs="Calibri (Body)"/>
-          <w:sz w:val="15"/>
-          <w:szCs w:val="15"/>
-        </w:rPr>
-        <w:t>employees in industry for 40+ years</w:t>
+        <w:t xml:space="preserve">Experience w/ RESTful APIs, </w:t>
+      </w:r>
+      <w:r>
+        <w:rPr>
+          <w:rFonts w:ascii="Calibri (Body)" w:eastAsia="Calibri (Body)" w:hAnsi="Calibri (Body)" w:cs="Calibri (Body)"/>
+          <w:sz w:val="15"/>
+          <w:szCs w:val="15"/>
+        </w:rPr>
+        <w:t>Robot Operating System (ROS), servo motors</w:t>
       </w:r>
     </w:p>
     <w:p>
@@ -1072,7 +1205,27 @@
           <w:sz w:val="15"/>
           <w:szCs w:val="15"/>
         </w:rPr>
-        <w:t>Santa Barbara Control Systems, Chemtrol Division</w:t>
+        <w:t xml:space="preserve">Santa Barbara Control Systems, </w:t>
+      </w:r>
+      <w:proofErr w:type="spellStart"/>
+      <w:r>
+        <w:rPr>
+          <w:rStyle w:val="fs14fw4overflow-hidden"/>
+          <w:rFonts w:ascii="Calibri (Body)" w:eastAsia="Calibri (Body)" w:hAnsi="Calibri (Body)" w:cs="Calibri (Body)"/>
+          <w:sz w:val="15"/>
+          <w:szCs w:val="15"/>
+        </w:rPr>
+        <w:t>Chemtrol</w:t>
+      </w:r>
+      <w:proofErr w:type="spellEnd"/>
+      <w:r>
+        <w:rPr>
+          <w:rStyle w:val="fs14fw4overflow-hidden"/>
+          <w:rFonts w:ascii="Calibri (Body)" w:eastAsia="Calibri (Body)" w:hAnsi="Calibri (Body)" w:cs="Calibri (Body)"/>
+          <w:sz w:val="15"/>
+          <w:szCs w:val="15"/>
+        </w:rPr>
+        <w:t xml:space="preserve"> Division</w:t>
       </w:r>
       <w:r>
         <w:rPr>
@@ -1527,8 +1680,18 @@
           <w:sz w:val="15"/>
           <w:szCs w:val="15"/>
         </w:rPr>
-        <w:t xml:space="preserve"> on Raspberry Pis</w:t>
-      </w:r>
+        <w:t xml:space="preserve"> on Raspberry </w:t>
+      </w:r>
+      <w:proofErr w:type="spellStart"/>
+      <w:r>
+        <w:rPr>
+          <w:rFonts w:ascii="Calibri (Body)" w:eastAsia="Calibri (Body)" w:hAnsi="Calibri (Body)" w:cs="Calibri (Body)"/>
+          <w:sz w:val="15"/>
+          <w:szCs w:val="15"/>
+        </w:rPr>
+        <w:t>Pis</w:t>
+      </w:r>
+      <w:proofErr w:type="spellEnd"/>
       <w:r>
         <w:rPr>
           <w:rFonts w:ascii="Calibri (Body)" w:eastAsia="Calibri (Body)" w:hAnsi="Calibri (Body)" w:cs="Calibri (Body)"/>
@@ -1551,15 +1714,25 @@
           <w:sz w:val="15"/>
           <w:szCs w:val="15"/>
         </w:rPr>
-        <w:t>applications, client-server models, Python libraries to PyPI</w:t>
-      </w:r>
-      <w:r>
-        <w:rPr>
-          <w:rFonts w:ascii="Calibri (Body)" w:eastAsia="Calibri (Body)" w:hAnsi="Calibri (Body)" w:cs="Calibri (Body)"/>
-          <w:sz w:val="15"/>
-          <w:szCs w:val="15"/>
-        </w:rPr>
-        <w:t>, and used Arduinos, Raspberry Pis, various sensors and motors, and input devices</w:t>
+        <w:t xml:space="preserve">applications, client-server models, Python libraries to </w:t>
+      </w:r>
+      <w:proofErr w:type="spellStart"/>
+      <w:r>
+        <w:rPr>
+          <w:rFonts w:ascii="Calibri (Body)" w:eastAsia="Calibri (Body)" w:hAnsi="Calibri (Body)" w:cs="Calibri (Body)"/>
+          <w:sz w:val="15"/>
+          <w:szCs w:val="15"/>
+        </w:rPr>
+        <w:t>PyPI</w:t>
+      </w:r>
+      <w:proofErr w:type="spellEnd"/>
+      <w:r>
+        <w:rPr>
+          <w:rFonts w:ascii="Calibri (Body)" w:eastAsia="Calibri (Body)" w:hAnsi="Calibri (Body)" w:cs="Calibri (Body)"/>
+          <w:sz w:val="15"/>
+          <w:szCs w:val="15"/>
+        </w:rPr>
+        <w:t>, and used Arduinos, various sensors and motors, and input devices</w:t>
       </w:r>
     </w:p>
     <w:p>
@@ -1582,7 +1755,7 @@
           <w:sz w:val="15"/>
           <w:szCs w:val="15"/>
         </w:rPr>
-        <w:t xml:space="preserve">Designed minor exhibit components with </w:t>
+        <w:t xml:space="preserve">Designed exhibit components with </w:t>
       </w:r>
       <w:r>
         <w:rPr>
@@ -1664,6 +1837,7 @@
           <w:szCs w:val="15"/>
         </w:rPr>
       </w:pPr>
+      <w:proofErr w:type="spellStart"/>
       <w:r>
         <w:rPr>
           <w:rStyle w:val="fs14fw6overflow-hidden"/>
@@ -1673,7 +1847,7 @@
           <w:sz w:val="15"/>
           <w:szCs w:val="15"/>
         </w:rPr>
-        <w:t xml:space="preserve">SBPianoBoys </w:t>
+        <w:t>The</w:t>
       </w:r>
       <w:r>
         <w:rPr>
@@ -1684,7 +1858,54 @@
           <w:sz w:val="15"/>
           <w:szCs w:val="15"/>
         </w:rPr>
-        <w:t>(aka The Piano Boys)</w:t>
+        <w:t>PianoBoys</w:t>
+      </w:r>
+      <w:proofErr w:type="spellEnd"/>
+      <w:r>
+        <w:rPr>
+          <w:rStyle w:val="fs14fw6overflow-hidden"/>
+          <w:rFonts w:ascii="Calibri (Body)" w:eastAsia="Calibri (Body)" w:hAnsi="Calibri (Body)" w:cs="Calibri (Body)"/>
+          <w:b/>
+          <w:bCs/>
+          <w:sz w:val="15"/>
+          <w:szCs w:val="15"/>
+        </w:rPr>
+        <w:t xml:space="preserve"> </w:t>
+      </w:r>
+      <w:r>
+        <w:rPr>
+          <w:rStyle w:val="fs14fw6overflow-hidden"/>
+          <w:rFonts w:ascii="Calibri (Body)" w:eastAsia="Calibri (Body)" w:hAnsi="Calibri (Body)" w:cs="Calibri (Body)"/>
+          <w:b/>
+          <w:bCs/>
+          <w:sz w:val="15"/>
+          <w:szCs w:val="15"/>
+        </w:rPr>
+        <w:t xml:space="preserve">(aka </w:t>
+      </w:r>
+      <w:proofErr w:type="spellStart"/>
+      <w:r>
+        <w:rPr>
+          <w:rStyle w:val="fs14fw6overflow-hidden"/>
+          <w:rFonts w:ascii="Calibri (Body)" w:eastAsia="Calibri (Body)" w:hAnsi="Calibri (Body)" w:cs="Calibri (Body)"/>
+          <w:b/>
+          <w:bCs/>
+          <w:sz w:val="15"/>
+          <w:szCs w:val="15"/>
+        </w:rPr>
+        <w:t>SBPianoBoys</w:t>
+      </w:r>
+      <w:proofErr w:type="spellEnd"/>
+      <w:r>
+        <w:rPr>
+          <w:rStyle w:val="fs14fw6overflow-hidden"/>
+          <w:rFonts w:ascii="Calibri (Body)" w:eastAsia="Calibri (Body)" w:hAnsi="Calibri (Body)" w:cs="Calibri (Body)"/>
+          <w:b/>
+          <w:bCs/>
+          <w:sz w:val="15"/>
+          <w:szCs w:val="15"/>
+        </w:rPr>
+        <w:t>)</w:t>
       </w:r>
       <w:r>
         <w:rPr>
@@ -1833,7 +2054,23 @@
           <w:sz w:val="15"/>
           <w:szCs w:val="15"/>
         </w:rPr>
-        <w:t xml:space="preserve">Competed in and won </w:t>
+        <w:t xml:space="preserve">Competed in </w:t>
+      </w:r>
+      <w:r>
+        <w:rPr>
+          <w:rFonts w:ascii="Calibri (Body)" w:eastAsia="Calibri (Body)" w:hAnsi="Calibri (Body)" w:cs="Calibri (Body)"/>
+          <w:sz w:val="15"/>
+          <w:szCs w:val="15"/>
+        </w:rPr>
+        <w:t>&amp;</w:t>
+      </w:r>
+      <w:r>
+        <w:rPr>
+          <w:rFonts w:ascii="Calibri (Body)" w:eastAsia="Calibri (Body)" w:hAnsi="Calibri (Body)" w:cs="Calibri (Body)"/>
+          <w:sz w:val="15"/>
+          <w:szCs w:val="15"/>
+        </w:rPr>
+        <w:t xml:space="preserve"> won </w:t>
       </w:r>
       <w:r>
         <w:rPr>
@@ -1849,7 +2086,23 @@
           <w:sz w:val="15"/>
           <w:szCs w:val="15"/>
         </w:rPr>
-        <w:t>, state level composition competitions, and various music festivals across CA</w:t>
+        <w:t xml:space="preserve">, state level composition competitions, </w:t>
+      </w:r>
+      <w:r>
+        <w:rPr>
+          <w:rFonts w:ascii="Calibri (Body)" w:eastAsia="Calibri (Body)" w:hAnsi="Calibri (Body)" w:cs="Calibri (Body)"/>
+          <w:sz w:val="15"/>
+          <w:szCs w:val="15"/>
+        </w:rPr>
+        <w:t>&amp;</w:t>
+      </w:r>
+      <w:r>
+        <w:rPr>
+          <w:rFonts w:ascii="Calibri (Body)" w:eastAsia="Calibri (Body)" w:hAnsi="Calibri (Body)" w:cs="Calibri (Body)"/>
+          <w:sz w:val="15"/>
+          <w:szCs w:val="15"/>
+        </w:rPr>
+        <w:t xml:space="preserve"> various music festivals across CA</w:t>
       </w:r>
       <w:r>
         <w:rPr>
@@ -1985,7 +2238,23 @@
           <w:sz w:val="15"/>
           <w:szCs w:val="15"/>
         </w:rPr>
-        <w:t>'22 JHU Clark Scholar Member &amp; Recipient</w:t>
+        <w:t>’2</w:t>
+      </w:r>
+      <w:r>
+        <w:rPr>
+          <w:rFonts w:ascii="Calibri (Body)" w:eastAsia="Calibri (Body)" w:hAnsi="Calibri (Body)" w:cs="Calibri (Body)"/>
+          <w:sz w:val="15"/>
+          <w:szCs w:val="15"/>
+        </w:rPr>
+        <w:t>2</w:t>
+      </w:r>
+      <w:r>
+        <w:rPr>
+          <w:rFonts w:ascii="Calibri (Body)" w:eastAsia="Calibri (Body)" w:hAnsi="Calibri (Body)" w:cs="Calibri (Body)"/>
+          <w:sz w:val="15"/>
+          <w:szCs w:val="15"/>
+        </w:rPr>
+        <w:t xml:space="preserve"> SECRET Security Clearance</w:t>
       </w:r>
     </w:p>
     <w:p>
@@ -2008,7 +2277,15 @@
           <w:sz w:val="15"/>
           <w:szCs w:val="15"/>
         </w:rPr>
-        <w:t>'22 Student Elected Representative for Mechanical engineering Undergraduate Student Council (MUSC) at JHU</w:t>
+        <w:t>‘</w:t>
+      </w:r>
+      <w:r>
+        <w:rPr>
+          <w:rFonts w:ascii="Calibri (Body)" w:eastAsia="Calibri (Body)" w:hAnsi="Calibri (Body)" w:cs="Calibri (Body)"/>
+          <w:sz w:val="15"/>
+          <w:szCs w:val="15"/>
+        </w:rPr>
+        <w:t>22 JHU Clark Scholar Member &amp; Recipient</w:t>
       </w:r>
     </w:p>
     <w:p>
@@ -2031,7 +2308,15 @@
           <w:sz w:val="15"/>
           <w:szCs w:val="15"/>
         </w:rPr>
-        <w:t>'22 Santa Maria Philharmonic Showcase Winner</w:t>
+        <w:t>‘</w:t>
+      </w:r>
+      <w:r>
+        <w:rPr>
+          <w:rFonts w:ascii="Calibri (Body)" w:eastAsia="Calibri (Body)" w:hAnsi="Calibri (Body)" w:cs="Calibri (Body)"/>
+          <w:sz w:val="15"/>
+          <w:szCs w:val="15"/>
+        </w:rPr>
+        <w:t>22 Student Elected Representative for Mechanical engineering Undergraduate Student Council (MUSC) at JHU</w:t>
       </w:r>
     </w:p>
     <w:p>
@@ -2054,7 +2339,15 @@
           <w:sz w:val="15"/>
           <w:szCs w:val="15"/>
         </w:rPr>
-        <w:t>'21 AP Scholar w/ Distinction</w:t>
+        <w:t>‘</w:t>
+      </w:r>
+      <w:r>
+        <w:rPr>
+          <w:rFonts w:ascii="Calibri (Body)" w:eastAsia="Calibri (Body)" w:hAnsi="Calibri (Body)" w:cs="Calibri (Body)"/>
+          <w:sz w:val="15"/>
+          <w:szCs w:val="15"/>
+        </w:rPr>
+        <w:t>22 Santa Maria Philharmonic Showcase Winner</w:t>
       </w:r>
     </w:p>
     <w:p>
@@ -2077,7 +2370,15 @@
           <w:sz w:val="15"/>
           <w:szCs w:val="15"/>
         </w:rPr>
-        <w:t>'21 FIRST Robotics Tidal Tumble Semifinalist</w:t>
+        <w:t>‘</w:t>
+      </w:r>
+      <w:r>
+        <w:rPr>
+          <w:rFonts w:ascii="Calibri (Body)" w:eastAsia="Calibri (Body)" w:hAnsi="Calibri (Body)" w:cs="Calibri (Body)"/>
+          <w:sz w:val="15"/>
+          <w:szCs w:val="15"/>
+        </w:rPr>
+        <w:t>21 AP Scholar w/ Distinction</w:t>
       </w:r>
     </w:p>
     <w:p>
@@ -2100,7 +2401,15 @@
           <w:sz w:val="15"/>
           <w:szCs w:val="15"/>
         </w:rPr>
-        <w:t>’21 Santa Barbara Double Piano Concerto Competition Winner</w:t>
+        <w:t>‘</w:t>
+      </w:r>
+      <w:r>
+        <w:rPr>
+          <w:rFonts w:ascii="Calibri (Body)" w:eastAsia="Calibri (Body)" w:hAnsi="Calibri (Body)" w:cs="Calibri (Body)"/>
+          <w:sz w:val="15"/>
+          <w:szCs w:val="15"/>
+        </w:rPr>
+        <w:t>21 FIRST Robotics Tidal Tumble Semifinalist</w:t>
       </w:r>
     </w:p>
     <w:p>
@@ -2123,7 +2432,15 @@
           <w:sz w:val="15"/>
           <w:szCs w:val="15"/>
         </w:rPr>
-        <w:t>’20 Music Teachers’ Association of California (MTAC) Composers Today Symposium State Level Finalist</w:t>
+        <w:t>‘</w:t>
+      </w:r>
+      <w:r>
+        <w:rPr>
+          <w:rFonts w:ascii="Calibri (Body)" w:eastAsia="Calibri (Body)" w:hAnsi="Calibri (Body)" w:cs="Calibri (Body)"/>
+          <w:sz w:val="15"/>
+          <w:szCs w:val="15"/>
+        </w:rPr>
+        <w:t>21 Santa Barbara Double Piano Concerto Competition Winner</w:t>
       </w:r>
     </w:p>
     <w:p>
@@ -2146,7 +2463,15 @@
           <w:sz w:val="15"/>
           <w:szCs w:val="15"/>
         </w:rPr>
-        <w:t>’18 Jr. High Chess Tournament District Winner</w:t>
+        <w:t>‘</w:t>
+      </w:r>
+      <w:r>
+        <w:rPr>
+          <w:rFonts w:ascii="Calibri (Body)" w:eastAsia="Calibri (Body)" w:hAnsi="Calibri (Body)" w:cs="Calibri (Body)"/>
+          <w:sz w:val="15"/>
+          <w:szCs w:val="15"/>
+        </w:rPr>
+        <w:t>20 Music Teachers’ Association of California (MTAC) Composers Today Symposium State Level Finalist</w:t>
       </w:r>
     </w:p>
     <w:p>
@@ -2169,7 +2494,15 @@
           <w:sz w:val="15"/>
           <w:szCs w:val="15"/>
         </w:rPr>
-        <w:t>'18 Mock Trial Team County Winner as Pre-trial attorney</w:t>
+        <w:t>‘</w:t>
+      </w:r>
+      <w:r>
+        <w:rPr>
+          <w:rFonts w:ascii="Calibri (Body)" w:eastAsia="Calibri (Body)" w:hAnsi="Calibri (Body)" w:cs="Calibri (Body)"/>
+          <w:sz w:val="15"/>
+          <w:szCs w:val="15"/>
+        </w:rPr>
+        <w:t>18 Jr. High Chess Tournament District Winner</w:t>
       </w:r>
     </w:p>
     <w:p>
@@ -2192,7 +2525,46 @@
           <w:sz w:val="15"/>
           <w:szCs w:val="15"/>
         </w:rPr>
-        <w:t>'15 Jr. Black Belt in Kung Fu</w:t>
+        <w:t>‘</w:t>
+      </w:r>
+      <w:r>
+        <w:rPr>
+          <w:rFonts w:ascii="Calibri (Body)" w:eastAsia="Calibri (Body)" w:hAnsi="Calibri (Body)" w:cs="Calibri (Body)"/>
+          <w:sz w:val="15"/>
+          <w:szCs w:val="15"/>
+        </w:rPr>
+        <w:t>18 Mock Trial Team County Winner as Pre-trial attorney</w:t>
+      </w:r>
+    </w:p>
+    <w:p>
+      <w:pPr>
+        <w:numPr>
+          <w:ilvl w:val="0"/>
+          <w:numId w:val="7"/>
+        </w:numPr>
+        <w:spacing w:line="210" w:lineRule="atLeast"/>
+        <w:ind w:hanging="397"/>
+        <w:rPr>
+          <w:rFonts w:ascii="Calibri (Body)" w:eastAsia="Calibri (Body)" w:hAnsi="Calibri (Body)" w:cs="Calibri (Body)"/>
+          <w:sz w:val="15"/>
+          <w:szCs w:val="15"/>
+        </w:rPr>
+      </w:pPr>
+      <w:r>
+        <w:rPr>
+          <w:rFonts w:ascii="Calibri (Body)" w:eastAsia="Calibri (Body)" w:hAnsi="Calibri (Body)" w:cs="Calibri (Body)"/>
+          <w:sz w:val="15"/>
+          <w:szCs w:val="15"/>
+        </w:rPr>
+        <w:t>‘</w:t>
+      </w:r>
+      <w:r>
+        <w:rPr>
+          <w:rFonts w:ascii="Calibri (Body)" w:eastAsia="Calibri (Body)" w:hAnsi="Calibri (Body)" w:cs="Calibri (Body)"/>
+          <w:sz w:val="15"/>
+          <w:szCs w:val="15"/>
+        </w:rPr>
+        <w:t>15 Jr. Black Belt in Kung Fu</w:t>
       </w:r>
     </w:p>
     <w:p>
@@ -2284,7 +2656,23 @@
           <w:sz w:val="15"/>
           <w:szCs w:val="15"/>
         </w:rPr>
-        <w:t xml:space="preserve"> Java, MATLAB, SQL, HTML, CSS</w:t>
+        <w:t xml:space="preserve"> Java, </w:t>
+      </w:r>
+      <w:r>
+        <w:rPr>
+          <w:rFonts w:ascii="Calibri (Body)" w:eastAsia="Calibri (Body)" w:hAnsi="Calibri (Body)" w:cs="Calibri (Body)"/>
+          <w:sz w:val="15"/>
+          <w:szCs w:val="15"/>
+        </w:rPr>
+        <w:t xml:space="preserve">JavaScript, </w:t>
+      </w:r>
+      <w:r>
+        <w:rPr>
+          <w:rFonts w:ascii="Calibri (Body)" w:eastAsia="Calibri (Body)" w:hAnsi="Calibri (Body)" w:cs="Calibri (Body)"/>
+          <w:sz w:val="15"/>
+          <w:szCs w:val="15"/>
+        </w:rPr>
+        <w:t>MATLAB, SQL, HTML, CSS</w:t>
       </w:r>
     </w:p>
     <w:p>
@@ -2317,7 +2705,25 @@
           <w:sz w:val="15"/>
           <w:szCs w:val="15"/>
         </w:rPr>
-        <w:t xml:space="preserve"> SOLIDWORKS, OnShape, &amp; basic CAM software</w:t>
+        <w:t xml:space="preserve"> SOLIDWORKS, </w:t>
+      </w:r>
+      <w:proofErr w:type="spellStart"/>
+      <w:r>
+        <w:rPr>
+          <w:rFonts w:ascii="Calibri (Body)" w:eastAsia="Calibri (Body)" w:hAnsi="Calibri (Body)" w:cs="Calibri (Body)"/>
+          <w:sz w:val="15"/>
+          <w:szCs w:val="15"/>
+        </w:rPr>
+        <w:t>OnShape</w:t>
+      </w:r>
+      <w:proofErr w:type="spellEnd"/>
+      <w:r>
+        <w:rPr>
+          <w:rFonts w:ascii="Calibri (Body)" w:eastAsia="Calibri (Body)" w:hAnsi="Calibri (Body)" w:cs="Calibri (Body)"/>
+          <w:sz w:val="15"/>
+          <w:szCs w:val="15"/>
+        </w:rPr>
+        <w:t>, &amp; basic CAM software</w:t>
       </w:r>
     </w:p>
     <w:p>
@@ -2375,30 +2781,51 @@
           <w:sz w:val="15"/>
           <w:szCs w:val="15"/>
         </w:rPr>
-        <w:t>Business:</w:t>
-      </w:r>
-      <w:r>
-        <w:rPr>
-          <w:rFonts w:ascii="Calibri (Body)" w:eastAsia="Calibri (Body)" w:hAnsi="Calibri (Body)" w:cs="Calibri (Body)"/>
-          <w:sz w:val="15"/>
-          <w:szCs w:val="15"/>
-        </w:rPr>
-        <w:t xml:space="preserve"> </w:t>
-      </w:r>
-      <w:r>
-        <w:rPr>
-          <w:rFonts w:ascii="Calibri (Body)" w:eastAsia="Calibri (Body)" w:hAnsi="Calibri (Body)" w:cs="Calibri (Body)"/>
-          <w:sz w:val="15"/>
-          <w:szCs w:val="15"/>
-        </w:rPr>
-        <w:t>Business Operation &amp; Marketing, Event Planning &amp; Coordination, Public &amp; Motivation Speaking, Bookkeeping, Microsoft Office / Google Suite</w:t>
-      </w:r>
-      <w:r>
-        <w:rPr>
-          <w:sz w:val="15"/>
-          <w:szCs w:val="15"/>
-        </w:rPr>
-        <w:t> </w:t>
+        <w:t>AWS:</w:t>
+      </w:r>
+      <w:r>
+        <w:rPr>
+          <w:rFonts w:ascii="Calibri (Body)" w:eastAsia="Calibri (Body)" w:hAnsi="Calibri (Body)" w:cs="Calibri (Body)"/>
+          <w:sz w:val="15"/>
+          <w:szCs w:val="15"/>
+        </w:rPr>
+        <w:t xml:space="preserve"> EC2 &amp; </w:t>
+      </w:r>
+      <w:proofErr w:type="spellStart"/>
+      <w:r>
+        <w:rPr>
+          <w:rFonts w:ascii="Calibri (Body)" w:eastAsia="Calibri (Body)" w:hAnsi="Calibri (Body)" w:cs="Calibri (Body)"/>
+          <w:sz w:val="15"/>
+          <w:szCs w:val="15"/>
+        </w:rPr>
+        <w:t>Lightsail</w:t>
+      </w:r>
+      <w:proofErr w:type="spellEnd"/>
+      <w:r>
+        <w:rPr>
+          <w:rFonts w:ascii="Calibri (Body)" w:eastAsia="Calibri (Body)" w:hAnsi="Calibri (Body)" w:cs="Calibri (Body)"/>
+          <w:sz w:val="15"/>
+          <w:szCs w:val="15"/>
+        </w:rPr>
+        <w:t xml:space="preserve"> &amp; S3, Load Balancing, Auto Scaling, </w:t>
+      </w:r>
+      <w:proofErr w:type="spellStart"/>
+      <w:r>
+        <w:rPr>
+          <w:rFonts w:ascii="Calibri (Body)" w:eastAsia="Calibri (Body)" w:hAnsi="Calibri (Body)" w:cs="Calibri (Body)"/>
+          <w:sz w:val="15"/>
+          <w:szCs w:val="15"/>
+        </w:rPr>
+        <w:t>Wordpress</w:t>
+      </w:r>
+      <w:proofErr w:type="spellEnd"/>
+      <w:r>
+        <w:rPr>
+          <w:rFonts w:ascii="Calibri (Body)" w:eastAsia="Calibri (Body)" w:hAnsi="Calibri (Body)" w:cs="Calibri (Body)"/>
+          <w:sz w:val="15"/>
+          <w:szCs w:val="15"/>
+        </w:rPr>
+        <w:t xml:space="preserve"> &amp; WordPress Multisite, SSL Certificates, DNS Records</w:t>
       </w:r>
     </w:p>
     <w:p>
@@ -2423,6 +2850,47 @@
           <w:sz w:val="15"/>
           <w:szCs w:val="15"/>
         </w:rPr>
+        <w:t>Business:</w:t>
+      </w:r>
+      <w:r>
+        <w:rPr>
+          <w:rFonts w:ascii="Calibri (Body)" w:eastAsia="Calibri (Body)" w:hAnsi="Calibri (Body)" w:cs="Calibri (Body)"/>
+          <w:sz w:val="15"/>
+          <w:szCs w:val="15"/>
+        </w:rPr>
+        <w:t xml:space="preserve"> </w:t>
+      </w:r>
+      <w:r>
+        <w:rPr>
+          <w:rFonts w:ascii="Calibri (Body)" w:eastAsia="Calibri (Body)" w:hAnsi="Calibri (Body)" w:cs="Calibri (Body)"/>
+          <w:sz w:val="15"/>
+          <w:szCs w:val="15"/>
+        </w:rPr>
+        <w:t>Business Operation &amp; Marketing, Event Planning &amp; Coordination, Public &amp; Motivation Speaking, Bookkeeping, Microsoft Office / Google Suite</w:t>
+      </w:r>
+    </w:p>
+    <w:p>
+      <w:pPr>
+        <w:numPr>
+          <w:ilvl w:val="0"/>
+          <w:numId w:val="8"/>
+        </w:numPr>
+        <w:spacing w:line="210" w:lineRule="atLeast"/>
+        <w:ind w:hanging="397"/>
+        <w:rPr>
+          <w:rFonts w:ascii="Calibri (Body)" w:eastAsia="Calibri (Body)" w:hAnsi="Calibri (Body)" w:cs="Calibri (Body)"/>
+          <w:sz w:val="15"/>
+          <w:szCs w:val="15"/>
+        </w:rPr>
+      </w:pPr>
+      <w:r>
+        <w:rPr>
+          <w:rFonts w:ascii="Calibri (Body)" w:eastAsia="Calibri (Body)" w:hAnsi="Calibri (Body)" w:cs="Calibri (Body)"/>
+          <w:b/>
+          <w:bCs/>
+          <w:sz w:val="15"/>
+          <w:szCs w:val="15"/>
+        </w:rPr>
         <w:t>Other:</w:t>
       </w:r>
       <w:r>
@@ -2431,15 +2899,69 @@
           <w:sz w:val="15"/>
           <w:szCs w:val="15"/>
         </w:rPr>
-        <w:t xml:space="preserve"> WordPress, Logisim</w:t>
-      </w:r>
-      <w:r>
-        <w:rPr>
-          <w:rFonts w:ascii="Calibri (Body)" w:eastAsia="Calibri (Body)" w:hAnsi="Calibri (Body)" w:cs="Calibri (Body)"/>
-          <w:sz w:val="15"/>
-          <w:szCs w:val="15"/>
-        </w:rPr>
-        <w:t>, gdb, Valgrind</w:t>
+        <w:t xml:space="preserve"> Logisim</w:t>
+      </w:r>
+      <w:r>
+        <w:rPr>
+          <w:rFonts w:ascii="Calibri (Body)" w:eastAsia="Calibri (Body)" w:hAnsi="Calibri (Body)" w:cs="Calibri (Body)"/>
+          <w:sz w:val="15"/>
+          <w:szCs w:val="15"/>
+        </w:rPr>
+        <w:t xml:space="preserve">, </w:t>
+      </w:r>
+      <w:proofErr w:type="spellStart"/>
+      <w:r>
+        <w:rPr>
+          <w:rFonts w:ascii="Calibri (Body)" w:eastAsia="Calibri (Body)" w:hAnsi="Calibri (Body)" w:cs="Calibri (Body)"/>
+          <w:sz w:val="15"/>
+          <w:szCs w:val="15"/>
+        </w:rPr>
+        <w:t>Makefilles</w:t>
+      </w:r>
+      <w:proofErr w:type="spellEnd"/>
+      <w:r>
+        <w:rPr>
+          <w:rFonts w:ascii="Calibri (Body)" w:eastAsia="Calibri (Body)" w:hAnsi="Calibri (Body)" w:cs="Calibri (Body)"/>
+          <w:sz w:val="15"/>
+          <w:szCs w:val="15"/>
+        </w:rPr>
+        <w:t xml:space="preserve">, </w:t>
+      </w:r>
+      <w:proofErr w:type="spellStart"/>
+      <w:r>
+        <w:rPr>
+          <w:rFonts w:ascii="Calibri (Body)" w:eastAsia="Calibri (Body)" w:hAnsi="Calibri (Body)" w:cs="Calibri (Body)"/>
+          <w:sz w:val="15"/>
+          <w:szCs w:val="15"/>
+        </w:rPr>
+        <w:t>gdb</w:t>
+      </w:r>
+      <w:proofErr w:type="spellEnd"/>
+      <w:r>
+        <w:rPr>
+          <w:rFonts w:ascii="Calibri (Body)" w:eastAsia="Calibri (Body)" w:hAnsi="Calibri (Body)" w:cs="Calibri (Body)"/>
+          <w:sz w:val="15"/>
+          <w:szCs w:val="15"/>
+        </w:rPr>
+        <w:t xml:space="preserve">, </w:t>
+      </w:r>
+      <w:proofErr w:type="spellStart"/>
+      <w:r>
+        <w:rPr>
+          <w:rFonts w:ascii="Calibri (Body)" w:eastAsia="Calibri (Body)" w:hAnsi="Calibri (Body)" w:cs="Calibri (Body)"/>
+          <w:sz w:val="15"/>
+          <w:szCs w:val="15"/>
+        </w:rPr>
+        <w:t>Valgrind</w:t>
+      </w:r>
+      <w:proofErr w:type="spellEnd"/>
+      <w:r>
+        <w:rPr>
+          <w:rFonts w:ascii="Calibri (Body)" w:eastAsia="Calibri (Body)" w:hAnsi="Calibri (Body)" w:cs="Calibri (Body)"/>
+          <w:sz w:val="15"/>
+          <w:szCs w:val="15"/>
+        </w:rPr>
+        <w:t>, Git, GitHub &amp; GitLab</w:t>
       </w:r>
     </w:p>
     <w:p>
@@ -2489,23 +3011,7 @@
           <w:sz w:val="15"/>
           <w:szCs w:val="15"/>
         </w:rPr>
-        <w:t>Riviera Robotics &amp; FIRS</w:t>
-      </w:r>
-      <w:r>
-        <w:rPr>
-          <w:rFonts w:ascii="Calibri (Body)" w:eastAsia="Calibri (Body)" w:hAnsi="Calibri (Body)" w:cs="Calibri (Body)"/>
-          <w:sz w:val="15"/>
-          <w:szCs w:val="15"/>
-        </w:rPr>
-        <w:t>T</w:t>
-      </w:r>
-      <w:r>
-        <w:rPr>
-          <w:rFonts w:ascii="Calibri (Body)" w:eastAsia="Calibri (Body)" w:hAnsi="Calibri (Body)" w:cs="Calibri (Body)"/>
-          <w:sz w:val="15"/>
-          <w:szCs w:val="15"/>
-        </w:rPr>
-        <w:t xml:space="preserve"> Robotics</w:t>
+        <w:t>Santa Barbara Architectural Foundation Design Program</w:t>
       </w:r>
     </w:p>
     <w:p>
@@ -2528,7 +3034,7 @@
           <w:sz w:val="15"/>
           <w:szCs w:val="15"/>
         </w:rPr>
-        <w:t>Santa Barbara Architectural Foundation Design Program</w:t>
+        <w:t>Spreadsheet Club, Founder &amp; President</w:t>
       </w:r>
     </w:p>
     <w:p>
@@ -2551,7 +3057,34 @@
           <w:sz w:val="15"/>
           <w:szCs w:val="15"/>
         </w:rPr>
-        <w:t>Spreadsheet Club, Founder &amp; President</w:t>
+        <w:t>American Institute of Aeronautics &amp; Astronautics</w:t>
+      </w:r>
+    </w:p>
+    <w:p>
+      <w:pPr>
+        <w:pBdr>
+          <w:bottom w:val="thickThinSmallGap" w:sz="18" w:space="0" w:color="000000"/>
+        </w:pBdr>
+        <w:spacing w:line="210" w:lineRule="atLeast"/>
+        <w:rPr>
+          <w:rFonts w:ascii="Calibri (Body)" w:eastAsia="Calibri (Body)" w:hAnsi="Calibri (Body)" w:cs="Calibri (Body)"/>
+          <w:b/>
+          <w:bCs/>
+          <w:caps/>
+          <w:sz w:val="15"/>
+          <w:szCs w:val="15"/>
+        </w:rPr>
+      </w:pPr>
+      <w:r>
+        <w:rPr>
+          <w:rFonts w:ascii="Calibri (Body)" w:eastAsia="Calibri (Body)" w:hAnsi="Calibri (Body)" w:cs="Calibri (Body)"/>
+          <w:b/>
+          <w:bCs/>
+          <w:caps/>
+          <w:sz w:val="15"/>
+          <w:szCs w:val="15"/>
+        </w:rPr>
+        <w:t>Hobbies</w:t>
       </w:r>
     </w:p>
     <w:p>
@@ -2574,65 +3107,71 @@
           <w:sz w:val="15"/>
           <w:szCs w:val="15"/>
         </w:rPr>
-        <w:t>American Institute of Aeronautics &amp; Astronautics</w:t>
-      </w:r>
-    </w:p>
-    <w:p>
-      <w:pPr>
-        <w:pBdr>
-          <w:bottom w:val="thickThinSmallGap" w:sz="18" w:space="0" w:color="000000"/>
-        </w:pBdr>
-        <w:spacing w:line="210" w:lineRule="atLeast"/>
-        <w:rPr>
-          <w:rFonts w:ascii="Calibri (Body)" w:eastAsia="Calibri (Body)" w:hAnsi="Calibri (Body)" w:cs="Calibri (Body)"/>
-          <w:b/>
-          <w:bCs/>
-          <w:caps/>
-          <w:sz w:val="15"/>
-          <w:szCs w:val="15"/>
-        </w:rPr>
-      </w:pPr>
-      <w:r>
-        <w:rPr>
-          <w:rFonts w:ascii="Calibri (Body)" w:eastAsia="Calibri (Body)" w:hAnsi="Calibri (Body)" w:cs="Calibri (Body)"/>
-          <w:b/>
-          <w:bCs/>
-          <w:caps/>
-          <w:sz w:val="15"/>
-          <w:szCs w:val="15"/>
-        </w:rPr>
-        <w:t>Hobbies</w:t>
-      </w:r>
-    </w:p>
-    <w:p>
-      <w:pPr>
-        <w:numPr>
-          <w:ilvl w:val="0"/>
-          <w:numId w:val="9"/>
-        </w:numPr>
-        <w:spacing w:line="210" w:lineRule="atLeast"/>
-        <w:ind w:hanging="397"/>
-        <w:rPr>
-          <w:rFonts w:ascii="Calibri (Body)" w:eastAsia="Calibri (Body)" w:hAnsi="Calibri (Body)" w:cs="Calibri (Body)"/>
-          <w:sz w:val="15"/>
-          <w:szCs w:val="15"/>
-        </w:rPr>
-      </w:pPr>
-      <w:r>
-        <w:rPr>
-          <w:rFonts w:ascii="Calibri (Body)" w:eastAsia="Calibri (Body)" w:hAnsi="Calibri (Body)" w:cs="Calibri (Body)"/>
-          <w:sz w:val="15"/>
-          <w:szCs w:val="15"/>
-        </w:rPr>
-        <w:t>Improvising &amp; Composing, Brainstorming Business Ideas,</w:t>
-      </w:r>
-      <w:r>
-        <w:rPr>
-          <w:rFonts w:ascii="Calibri (Body)" w:eastAsia="Calibri (Body)" w:hAnsi="Calibri (Body)" w:cs="Calibri (Body)"/>
-          <w:sz w:val="15"/>
-          <w:szCs w:val="15"/>
-        </w:rPr>
-        <w:t xml:space="preserve"> Coding, Tennis &amp; Table Tennis, Running</w:t>
+        <w:t xml:space="preserve">Classical </w:t>
+      </w:r>
+      <w:r>
+        <w:rPr>
+          <w:rFonts w:ascii="Calibri (Body)" w:eastAsia="Calibri (Body)" w:hAnsi="Calibri (Body)" w:cs="Calibri (Body)"/>
+          <w:sz w:val="15"/>
+          <w:szCs w:val="15"/>
+        </w:rPr>
+        <w:t>Improvis</w:t>
+      </w:r>
+      <w:r>
+        <w:rPr>
+          <w:rFonts w:ascii="Calibri (Body)" w:eastAsia="Calibri (Body)" w:hAnsi="Calibri (Body)" w:cs="Calibri (Body)"/>
+          <w:sz w:val="15"/>
+          <w:szCs w:val="15"/>
+        </w:rPr>
+        <w:t>ation</w:t>
+      </w:r>
+      <w:r>
+        <w:rPr>
+          <w:rFonts w:ascii="Calibri (Body)" w:eastAsia="Calibri (Body)" w:hAnsi="Calibri (Body)" w:cs="Calibri (Body)"/>
+          <w:sz w:val="15"/>
+          <w:szCs w:val="15"/>
+        </w:rPr>
+        <w:t xml:space="preserve"> &amp; Compos</w:t>
+      </w:r>
+      <w:r>
+        <w:rPr>
+          <w:rFonts w:ascii="Calibri (Body)" w:eastAsia="Calibri (Body)" w:hAnsi="Calibri (Body)" w:cs="Calibri (Body)"/>
+          <w:sz w:val="15"/>
+          <w:szCs w:val="15"/>
+        </w:rPr>
+        <w:t>ition</w:t>
+      </w:r>
+      <w:r>
+        <w:rPr>
+          <w:rFonts w:ascii="Calibri (Body)" w:eastAsia="Calibri (Body)" w:hAnsi="Calibri (Body)" w:cs="Calibri (Body)"/>
+          <w:sz w:val="15"/>
+          <w:szCs w:val="15"/>
+        </w:rPr>
+        <w:t>, Brainstorming Business Ideas,</w:t>
+      </w:r>
+      <w:r>
+        <w:rPr>
+          <w:rFonts w:ascii="Calibri (Body)" w:eastAsia="Calibri (Body)" w:hAnsi="Calibri (Body)" w:cs="Calibri (Body)"/>
+          <w:sz w:val="15"/>
+          <w:szCs w:val="15"/>
+        </w:rPr>
+        <w:t xml:space="preserve"> Coding, Tennis</w:t>
+      </w:r>
+      <w:r>
+        <w:rPr>
+          <w:rFonts w:ascii="Calibri (Body)" w:eastAsia="Calibri (Body)" w:hAnsi="Calibri (Body)" w:cs="Calibri (Body)"/>
+          <w:sz w:val="15"/>
+          <w:szCs w:val="15"/>
+        </w:rPr>
+        <w:t xml:space="preserve">, </w:t>
+      </w:r>
+      <w:r>
+        <w:rPr>
+          <w:rFonts w:ascii="Calibri (Body)" w:eastAsia="Calibri (Body)" w:hAnsi="Calibri (Body)" w:cs="Calibri (Body)"/>
+          <w:sz w:val="15"/>
+          <w:szCs w:val="15"/>
+        </w:rPr>
+        <w:t>Table Tennis, Running</w:t>
       </w:r>
     </w:p>
     <w:sectPr>
@@ -3876,6 +4415,119 @@
       </w:pPr>
       <w:rPr>
         <w:rFonts w:ascii="Wingdings" w:hAnsi="Wingdings"/>
+      </w:rPr>
+    </w:lvl>
+  </w:abstractNum>
+  <w:abstractNum w:abstractNumId="9" w15:restartNumberingAfterBreak="0">
+    <w:nsid w:val="2F661165"/>
+    <w:multiLevelType w:val="hybridMultilevel"/>
+    <w:tmpl w:val="E3C21E64"/>
+    <w:lvl w:ilvl="0" w:tplc="2C14746C">
+      <w:start w:val="2"/>
+      <w:numFmt w:val="bullet"/>
+      <w:lvlText w:val="-"/>
+      <w:lvlJc w:val="left"/>
+      <w:pPr>
+        <w:ind w:left="720" w:hanging="360"/>
+      </w:pPr>
+      <w:rPr>
+        <w:rFonts w:ascii="Calibri (Body)" w:eastAsia="Calibri (Body)" w:hAnsi="Calibri (Body)" w:cs="Calibri (Body)" w:hint="default"/>
+      </w:rPr>
+    </w:lvl>
+    <w:lvl w:ilvl="1" w:tplc="04090003" w:tentative="1">
+      <w:start w:val="1"/>
+      <w:numFmt w:val="bullet"/>
+      <w:lvlText w:val="o"/>
+      <w:lvlJc w:val="left"/>
+      <w:pPr>
+        <w:ind w:left="1440" w:hanging="360"/>
+      </w:pPr>
+      <w:rPr>
+        <w:rFonts w:ascii="Courier New" w:hAnsi="Courier New" w:cs="Courier New" w:hint="default"/>
+      </w:rPr>
+    </w:lvl>
+    <w:lvl w:ilvl="2" w:tplc="04090005" w:tentative="1">
+      <w:start w:val="1"/>
+      <w:numFmt w:val="bullet"/>
+      <w:lvlText w:val=""/>
+      <w:lvlJc w:val="left"/>
+      <w:pPr>
+        <w:ind w:left="2160" w:hanging="360"/>
+      </w:pPr>
+      <w:rPr>
+        <w:rFonts w:ascii="Wingdings" w:hAnsi="Wingdings" w:hint="default"/>
+      </w:rPr>
+    </w:lvl>
+    <w:lvl w:ilvl="3" w:tplc="04090001" w:tentative="1">
+      <w:start w:val="1"/>
+      <w:numFmt w:val="bullet"/>
+      <w:lvlText w:val=""/>
+      <w:lvlJc w:val="left"/>
+      <w:pPr>
+        <w:ind w:left="2880" w:hanging="360"/>
+      </w:pPr>
+      <w:rPr>
+        <w:rFonts w:ascii="Symbol" w:hAnsi="Symbol" w:hint="default"/>
+      </w:rPr>
+    </w:lvl>
+    <w:lvl w:ilvl="4" w:tplc="04090003" w:tentative="1">
+      <w:start w:val="1"/>
+      <w:numFmt w:val="bullet"/>
+      <w:lvlText w:val="o"/>
+      <w:lvlJc w:val="left"/>
+      <w:pPr>
+        <w:ind w:left="3600" w:hanging="360"/>
+      </w:pPr>
+      <w:rPr>
+        <w:rFonts w:ascii="Courier New" w:hAnsi="Courier New" w:cs="Courier New" w:hint="default"/>
+      </w:rPr>
+    </w:lvl>
+    <w:lvl w:ilvl="5" w:tplc="04090005" w:tentative="1">
+      <w:start w:val="1"/>
+      <w:numFmt w:val="bullet"/>
+      <w:lvlText w:val=""/>
+      <w:lvlJc w:val="left"/>
+      <w:pPr>
+        <w:ind w:left="4320" w:hanging="360"/>
+      </w:pPr>
+      <w:rPr>
+        <w:rFonts w:ascii="Wingdings" w:hAnsi="Wingdings" w:hint="default"/>
+      </w:rPr>
+    </w:lvl>
+    <w:lvl w:ilvl="6" w:tplc="04090001" w:tentative="1">
+      <w:start w:val="1"/>
+      <w:numFmt w:val="bullet"/>
+      <w:lvlText w:val=""/>
+      <w:lvlJc w:val="left"/>
+      <w:pPr>
+        <w:ind w:left="5040" w:hanging="360"/>
+      </w:pPr>
+      <w:rPr>
+        <w:rFonts w:ascii="Symbol" w:hAnsi="Symbol" w:hint="default"/>
+      </w:rPr>
+    </w:lvl>
+    <w:lvl w:ilvl="7" w:tplc="04090003" w:tentative="1">
+      <w:start w:val="1"/>
+      <w:numFmt w:val="bullet"/>
+      <w:lvlText w:val="o"/>
+      <w:lvlJc w:val="left"/>
+      <w:pPr>
+        <w:ind w:left="5760" w:hanging="360"/>
+      </w:pPr>
+      <w:rPr>
+        <w:rFonts w:ascii="Courier New" w:hAnsi="Courier New" w:cs="Courier New" w:hint="default"/>
+      </w:rPr>
+    </w:lvl>
+    <w:lvl w:ilvl="8" w:tplc="04090005" w:tentative="1">
+      <w:start w:val="1"/>
+      <w:numFmt w:val="bullet"/>
+      <w:lvlText w:val=""/>
+      <w:lvlJc w:val="left"/>
+      <w:pPr>
+        <w:ind w:left="6480" w:hanging="360"/>
+      </w:pPr>
+      <w:rPr>
+        <w:rFonts w:ascii="Wingdings" w:hAnsi="Wingdings" w:hint="default"/>
       </w:rPr>
     </w:lvl>
   </w:abstractNum>
@@ -3905,6 +4557,9 @@
   </w:num>
   <w:num w:numId="9" w16cid:durableId="1781758538">
     <w:abstractNumId w:val="8"/>
+  </w:num>
+  <w:num w:numId="10" w16cid:durableId="658458902">
+    <w:abstractNumId w:val="9"/>
   </w:num>
 </w:numbering>
 </file>
@@ -4503,6 +5158,17 @@
       <w:u w:val="single"/>
     </w:rPr>
   </w:style>
+  <w:style w:type="paragraph" w:styleId="ListParagraph">
+    <w:name w:val="List Paragraph"/>
+    <w:basedOn w:val="Normal"/>
+    <w:uiPriority w:val="34"/>
+    <w:qFormat/>
+    <w:rsid w:val="001A6E9F"/>
+    <w:pPr>
+      <w:ind w:left="720"/>
+      <w:contextualSpacing/>
+    </w:pPr>
+  </w:style>
 </w:styles>
 </file>
 

</xml_diff>